<commit_message>
add steganography report 1
</commit_message>
<xml_diff>
--- a/Comprehensive information security systems/Кравченко_КБ41_ЛР1.docx
+++ b/Comprehensive information security systems/Кравченко_КБ41_ЛР1.docx
@@ -780,7 +780,6 @@
           <w:rFonts w:ascii="Times New Roman" w:hAnsi="Times New Roman" w:cs="Times New Roman"/>
           <w:sz w:val="28"/>
           <w:szCs w:val="28"/>
-          <w:lang w:val="en-US"/>
         </w:rPr>
         <w:t xml:space="preserve"> </w:t>
       </w:r>
@@ -899,6 +898,7 @@
     <w:p>
       <w:pPr>
         <w:spacing w:after="0"/>
+        <w:jc w:val="both"/>
         <w:rPr>
           <w:rFonts w:ascii="Times New Roman" w:hAnsi="Times New Roman" w:cs="Times New Roman"/>
           <w:sz w:val="28"/>
@@ -928,6 +928,7 @@
     <w:p>
       <w:pPr>
         <w:spacing w:after="0"/>
+        <w:jc w:val="both"/>
         <w:rPr>
           <w:rFonts w:ascii="Times New Roman" w:hAnsi="Times New Roman" w:cs="Times New Roman"/>
           <w:sz w:val="28"/>
@@ -956,6 +957,7 @@
     <w:p>
       <w:pPr>
         <w:spacing w:after="0"/>
+        <w:jc w:val="both"/>
         <w:rPr>
           <w:rFonts w:ascii="Times New Roman" w:hAnsi="Times New Roman" w:cs="Times New Roman"/>
           <w:sz w:val="28"/>
@@ -974,6 +976,7 @@
     <w:p>
       <w:pPr>
         <w:spacing w:after="0"/>
+        <w:jc w:val="both"/>
         <w:rPr>
           <w:rFonts w:ascii="Times New Roman" w:hAnsi="Times New Roman" w:cs="Times New Roman"/>
           <w:sz w:val="28"/>
@@ -1006,6 +1009,1813 @@
         </w:rPr>
         <w:t xml:space="preserve"> и их удаление.</w:t>
       </w:r>
+    </w:p>
+    <w:p>
+      <w:pPr>
+        <w:spacing w:after="0"/>
+        <w:jc w:val="center"/>
+        <w:rPr>
+          <w:rFonts w:ascii="Times New Roman" w:hAnsi="Times New Roman" w:cs="Times New Roman"/>
+          <w:b/>
+          <w:bCs/>
+          <w:sz w:val="28"/>
+          <w:szCs w:val="28"/>
+        </w:rPr>
+      </w:pPr>
+      <w:r>
+        <w:rPr>
+          <w:rFonts w:ascii="Times New Roman" w:hAnsi="Times New Roman" w:cs="Times New Roman"/>
+          <w:b/>
+          <w:bCs/>
+          <w:sz w:val="28"/>
+          <w:szCs w:val="28"/>
+        </w:rPr>
+        <w:t xml:space="preserve">1. Выявление действия вируса в ОС </w:t>
+      </w:r>
+      <w:proofErr w:type="spellStart"/>
+      <w:r>
+        <w:rPr>
+          <w:rFonts w:ascii="Times New Roman" w:hAnsi="Times New Roman" w:cs="Times New Roman"/>
+          <w:b/>
+          <w:bCs/>
+          <w:sz w:val="28"/>
+          <w:szCs w:val="28"/>
+        </w:rPr>
+        <w:t>Windows</w:t>
+      </w:r>
+      <w:proofErr w:type="spellEnd"/>
+      <w:r>
+        <w:rPr>
+          <w:rFonts w:ascii="Times New Roman" w:hAnsi="Times New Roman" w:cs="Times New Roman"/>
+          <w:b/>
+          <w:bCs/>
+          <w:sz w:val="28"/>
+          <w:szCs w:val="28"/>
+        </w:rPr>
+        <w:t xml:space="preserve"> с помощью анализа</w:t>
+      </w:r>
+    </w:p>
+    <w:p>
+      <w:pPr>
+        <w:spacing w:after="0"/>
+        <w:jc w:val="center"/>
+        <w:rPr>
+          <w:rFonts w:ascii="Times New Roman" w:hAnsi="Times New Roman" w:cs="Times New Roman"/>
+          <w:b/>
+          <w:bCs/>
+          <w:sz w:val="28"/>
+          <w:szCs w:val="28"/>
+        </w:rPr>
+      </w:pPr>
+      <w:r>
+        <w:rPr>
+          <w:rFonts w:ascii="Times New Roman" w:hAnsi="Times New Roman" w:cs="Times New Roman"/>
+          <w:b/>
+          <w:bCs/>
+          <w:sz w:val="28"/>
+          <w:szCs w:val="28"/>
+        </w:rPr>
+        <w:t>протекающих процессов.</w:t>
+      </w:r>
+    </w:p>
+    <w:p>
+      <w:pPr>
+        <w:spacing w:after="0"/>
+        <w:ind w:firstLine="720"/>
+        <w:jc w:val="both"/>
+        <w:rPr>
+          <w:rFonts w:ascii="Times New Roman" w:hAnsi="Times New Roman" w:cs="Times New Roman"/>
+          <w:sz w:val="28"/>
+          <w:szCs w:val="28"/>
+        </w:rPr>
+      </w:pPr>
+      <w:r>
+        <w:rPr>
+          <w:rFonts w:ascii="Times New Roman" w:hAnsi="Times New Roman" w:cs="Times New Roman"/>
+          <w:sz w:val="28"/>
+          <w:szCs w:val="28"/>
+        </w:rPr>
+        <w:fldChar w:fldCharType="begin"/>
+      </w:r>
+      <w:r>
+        <w:rPr>
+          <w:rFonts w:ascii="Times New Roman" w:hAnsi="Times New Roman" w:cs="Times New Roman"/>
+          <w:sz w:val="28"/>
+          <w:szCs w:val="28"/>
+        </w:rPr>
+        <w:instrText xml:space="preserve"> LISTNUM </w:instrText>
+      </w:r>
+      <w:r>
+        <w:rPr>
+          <w:rFonts w:ascii="Times New Roman" w:hAnsi="Times New Roman" w:cs="Times New Roman"/>
+          <w:sz w:val="28"/>
+          <w:szCs w:val="28"/>
+        </w:rPr>
+        <w:fldChar w:fldCharType="end"/>
+      </w:r>
+      <w:r>
+        <w:rPr>
+          <w:rFonts w:ascii="Times New Roman" w:hAnsi="Times New Roman" w:cs="Times New Roman"/>
+          <w:sz w:val="28"/>
+          <w:szCs w:val="28"/>
+        </w:rPr>
+        <w:t xml:space="preserve">Определение процесса вируса в ОС </w:t>
+      </w:r>
+      <w:proofErr w:type="spellStart"/>
+      <w:r>
+        <w:rPr>
+          <w:rFonts w:ascii="Times New Roman" w:hAnsi="Times New Roman" w:cs="Times New Roman"/>
+          <w:sz w:val="28"/>
+          <w:szCs w:val="28"/>
+        </w:rPr>
+        <w:t>Windows</w:t>
+      </w:r>
+      <w:proofErr w:type="spellEnd"/>
+      <w:r>
+        <w:rPr>
+          <w:rFonts w:ascii="Times New Roman" w:hAnsi="Times New Roman" w:cs="Times New Roman"/>
+          <w:sz w:val="28"/>
+          <w:szCs w:val="28"/>
+        </w:rPr>
+        <w:t xml:space="preserve"> </w:t>
+      </w:r>
+      <w:r>
+        <w:rPr>
+          <w:rFonts w:ascii="Times New Roman" w:hAnsi="Times New Roman" w:cs="Times New Roman"/>
+          <w:sz w:val="28"/>
+          <w:szCs w:val="28"/>
+        </w:rPr>
+        <w:t>Действие вируса можно обнаружить путем анализа протекающих в</w:t>
+      </w:r>
+      <w:r>
+        <w:rPr>
+          <w:rFonts w:ascii="Times New Roman" w:hAnsi="Times New Roman" w:cs="Times New Roman"/>
+          <w:sz w:val="28"/>
+          <w:szCs w:val="28"/>
+        </w:rPr>
+        <w:t xml:space="preserve"> </w:t>
+      </w:r>
+      <w:r>
+        <w:rPr>
+          <w:rFonts w:ascii="Times New Roman" w:hAnsi="Times New Roman" w:cs="Times New Roman"/>
+          <w:sz w:val="28"/>
+          <w:szCs w:val="28"/>
+        </w:rPr>
+        <w:t>компьютере процессов. Для его обнаружения можно воспользоваться</w:t>
+      </w:r>
+      <w:r>
+        <w:rPr>
+          <w:rFonts w:ascii="Times New Roman" w:hAnsi="Times New Roman" w:cs="Times New Roman"/>
+          <w:sz w:val="28"/>
+          <w:szCs w:val="28"/>
+        </w:rPr>
+        <w:t xml:space="preserve"> </w:t>
+      </w:r>
+      <w:r>
+        <w:rPr>
+          <w:rFonts w:ascii="Times New Roman" w:hAnsi="Times New Roman" w:cs="Times New Roman"/>
+          <w:sz w:val="28"/>
+          <w:szCs w:val="28"/>
+        </w:rPr>
+        <w:t>средствами ОС, а именно программой "</w:t>
+      </w:r>
+      <w:r>
+        <w:rPr>
+          <w:rFonts w:ascii="Times New Roman" w:hAnsi="Times New Roman" w:cs="Times New Roman"/>
+          <w:sz w:val="28"/>
+          <w:szCs w:val="28"/>
+          <w:lang w:val="en-US"/>
+        </w:rPr>
+        <w:t>Task</w:t>
+      </w:r>
+      <w:r>
+        <w:rPr>
+          <w:rFonts w:ascii="Times New Roman" w:hAnsi="Times New Roman" w:cs="Times New Roman"/>
+          <w:sz w:val="28"/>
+          <w:szCs w:val="28"/>
+        </w:rPr>
+        <w:t xml:space="preserve"> </w:t>
+      </w:r>
+      <w:r>
+        <w:rPr>
+          <w:rFonts w:ascii="Times New Roman" w:hAnsi="Times New Roman" w:cs="Times New Roman"/>
+          <w:sz w:val="28"/>
+          <w:szCs w:val="28"/>
+          <w:lang w:val="en-US"/>
+        </w:rPr>
+        <w:t>Manager</w:t>
+      </w:r>
+      <w:r>
+        <w:rPr>
+          <w:rFonts w:ascii="Times New Roman" w:hAnsi="Times New Roman" w:cs="Times New Roman"/>
+          <w:sz w:val="28"/>
+          <w:szCs w:val="28"/>
+        </w:rPr>
+        <w:t>" (рис. 1).</w:t>
+      </w:r>
+    </w:p>
+    <w:p>
+      <w:pPr>
+        <w:spacing w:after="0"/>
+        <w:jc w:val="center"/>
+        <w:rPr>
+          <w:rFonts w:ascii="Times New Roman" w:hAnsi="Times New Roman" w:cs="Times New Roman"/>
+          <w:sz w:val="28"/>
+          <w:szCs w:val="28"/>
+        </w:rPr>
+      </w:pPr>
+      <w:r>
+        <w:rPr>
+          <w:noProof/>
+        </w:rPr>
+        <w:drawing>
+          <wp:inline distT="0" distB="0" distL="0" distR="0" wp14:anchorId="1A30399B" wp14:editId="0A895FE0">
+            <wp:extent cx="2316480" cy="2910840"/>
+            <wp:effectExtent l="0" t="0" r="7620" b="3810"/>
+            <wp:docPr id="1" name="Picture 1"/>
+            <wp:cNvGraphicFramePr>
+              <a:graphicFrameLocks xmlns:a="http://schemas.openxmlformats.org/drawingml/2006/main" noChangeAspect="1"/>
+            </wp:cNvGraphicFramePr>
+            <a:graphic xmlns:a="http://schemas.openxmlformats.org/drawingml/2006/main">
+              <a:graphicData uri="http://schemas.openxmlformats.org/drawingml/2006/picture">
+                <pic:pic xmlns:pic="http://schemas.openxmlformats.org/drawingml/2006/picture">
+                  <pic:nvPicPr>
+                    <pic:cNvPr id="1" name=""/>
+                    <pic:cNvPicPr/>
+                  </pic:nvPicPr>
+                  <pic:blipFill rotWithShape="1">
+                    <a:blip r:embed="rId5"/>
+                    <a:srcRect l="36045" t="1596" r="24960" b="11288"/>
+                    <a:stretch/>
+                  </pic:blipFill>
+                  <pic:spPr bwMode="auto">
+                    <a:xfrm>
+                      <a:off x="0" y="0"/>
+                      <a:ext cx="2316480" cy="2910840"/>
+                    </a:xfrm>
+                    <a:prstGeom prst="rect">
+                      <a:avLst/>
+                    </a:prstGeom>
+                    <a:ln>
+                      <a:noFill/>
+                    </a:ln>
+                    <a:extLst>
+                      <a:ext uri="{53640926-AAD7-44D8-BBD7-CCE9431645EC}">
+                        <a14:shadowObscured xmlns:a14="http://schemas.microsoft.com/office/drawing/2010/main"/>
+                      </a:ext>
+                    </a:extLst>
+                  </pic:spPr>
+                </pic:pic>
+              </a:graphicData>
+            </a:graphic>
+          </wp:inline>
+        </w:drawing>
+      </w:r>
+    </w:p>
+    <w:p>
+      <w:pPr>
+        <w:spacing w:after="0"/>
+        <w:jc w:val="center"/>
+        <w:rPr>
+          <w:rFonts w:ascii="Times New Roman" w:hAnsi="Times New Roman" w:cs="Times New Roman"/>
+          <w:sz w:val="28"/>
+          <w:szCs w:val="28"/>
+        </w:rPr>
+      </w:pPr>
+      <w:r>
+        <w:rPr>
+          <w:rFonts w:ascii="Times New Roman" w:hAnsi="Times New Roman" w:cs="Times New Roman"/>
+          <w:sz w:val="28"/>
+          <w:szCs w:val="28"/>
+        </w:rPr>
+        <w:t>Рис. 1. – Пример окна «</w:t>
+      </w:r>
+      <w:r>
+        <w:rPr>
+          <w:rFonts w:ascii="Times New Roman" w:hAnsi="Times New Roman" w:cs="Times New Roman"/>
+          <w:sz w:val="28"/>
+          <w:szCs w:val="28"/>
+          <w:lang w:val="en-US"/>
+        </w:rPr>
+        <w:t>Task</w:t>
+      </w:r>
+      <w:r>
+        <w:rPr>
+          <w:rFonts w:ascii="Times New Roman" w:hAnsi="Times New Roman" w:cs="Times New Roman"/>
+          <w:sz w:val="28"/>
+          <w:szCs w:val="28"/>
+        </w:rPr>
+        <w:t xml:space="preserve"> </w:t>
+      </w:r>
+      <w:r>
+        <w:rPr>
+          <w:rFonts w:ascii="Times New Roman" w:hAnsi="Times New Roman" w:cs="Times New Roman"/>
+          <w:sz w:val="28"/>
+          <w:szCs w:val="28"/>
+          <w:lang w:val="en-US"/>
+        </w:rPr>
+        <w:t>Manager</w:t>
+      </w:r>
+      <w:r>
+        <w:rPr>
+          <w:rFonts w:ascii="Times New Roman" w:hAnsi="Times New Roman" w:cs="Times New Roman"/>
+          <w:sz w:val="28"/>
+          <w:szCs w:val="28"/>
+        </w:rPr>
+        <w:t>»</w:t>
+      </w:r>
+    </w:p>
+    <w:p>
+      <w:pPr>
+        <w:spacing w:after="0"/>
+        <w:ind w:firstLine="720"/>
+        <w:jc w:val="both"/>
+        <w:rPr>
+          <w:rFonts w:ascii="Times New Roman" w:hAnsi="Times New Roman" w:cs="Times New Roman"/>
+          <w:sz w:val="28"/>
+          <w:szCs w:val="28"/>
+        </w:rPr>
+      </w:pPr>
+      <w:r>
+        <w:rPr>
+          <w:rFonts w:ascii="Times New Roman" w:hAnsi="Times New Roman" w:cs="Times New Roman"/>
+          <w:sz w:val="28"/>
+          <w:szCs w:val="28"/>
+        </w:rPr>
+        <w:t>Для выявления подозрительных действий вредоносных программ</w:t>
+      </w:r>
+      <w:r>
+        <w:rPr>
+          <w:rFonts w:ascii="Times New Roman" w:hAnsi="Times New Roman" w:cs="Times New Roman"/>
+          <w:sz w:val="28"/>
+          <w:szCs w:val="28"/>
+        </w:rPr>
+        <w:t xml:space="preserve"> </w:t>
+      </w:r>
+      <w:r>
+        <w:rPr>
+          <w:rFonts w:ascii="Times New Roman" w:hAnsi="Times New Roman" w:cs="Times New Roman"/>
+          <w:sz w:val="28"/>
+          <w:szCs w:val="28"/>
+        </w:rPr>
+        <w:t>необходимо выполнить и проанализировать следующую последовательность</w:t>
+      </w:r>
+      <w:r>
+        <w:rPr>
+          <w:rFonts w:ascii="Times New Roman" w:hAnsi="Times New Roman" w:cs="Times New Roman"/>
+          <w:sz w:val="28"/>
+          <w:szCs w:val="28"/>
+        </w:rPr>
+        <w:t xml:space="preserve"> </w:t>
+      </w:r>
+      <w:r>
+        <w:rPr>
+          <w:rFonts w:ascii="Times New Roman" w:hAnsi="Times New Roman" w:cs="Times New Roman"/>
+          <w:sz w:val="28"/>
+          <w:szCs w:val="28"/>
+        </w:rPr>
+        <w:t>команд:</w:t>
+      </w:r>
+    </w:p>
+    <w:p>
+      <w:pPr>
+        <w:spacing w:after="0"/>
+        <w:jc w:val="both"/>
+        <w:rPr>
+          <w:rFonts w:ascii="Times New Roman" w:hAnsi="Times New Roman" w:cs="Times New Roman"/>
+          <w:sz w:val="28"/>
+          <w:szCs w:val="28"/>
+        </w:rPr>
+      </w:pPr>
+      <w:r>
+        <w:rPr>
+          <w:rFonts w:ascii="Times New Roman" w:hAnsi="Times New Roman" w:cs="Times New Roman"/>
+          <w:sz w:val="28"/>
+          <w:szCs w:val="28"/>
+        </w:rPr>
+        <w:t>а) отключить все программы, которые стоят в "Автозагрузке"</w:t>
+      </w:r>
+    </w:p>
+    <w:p>
+      <w:pPr>
+        <w:spacing w:after="0"/>
+        <w:jc w:val="both"/>
+        <w:rPr>
+          <w:rFonts w:ascii="Times New Roman" w:hAnsi="Times New Roman" w:cs="Times New Roman"/>
+          <w:sz w:val="28"/>
+          <w:szCs w:val="28"/>
+        </w:rPr>
+      </w:pPr>
+      <w:r>
+        <w:rPr>
+          <w:rFonts w:ascii="Times New Roman" w:hAnsi="Times New Roman" w:cs="Times New Roman"/>
+          <w:sz w:val="28"/>
+          <w:szCs w:val="28"/>
+        </w:rPr>
+        <w:t>(</w:t>
+      </w:r>
+      <w:proofErr w:type="spellStart"/>
+      <w:r>
+        <w:rPr>
+          <w:rFonts w:ascii="Times New Roman" w:hAnsi="Times New Roman" w:cs="Times New Roman"/>
+          <w:sz w:val="28"/>
+          <w:szCs w:val="28"/>
+          <w:lang w:val="en-US"/>
+        </w:rPr>
+        <w:t>sturtup</w:t>
+      </w:r>
+      <w:proofErr w:type="spellEnd"/>
+      <w:r>
+        <w:rPr>
+          <w:rFonts w:ascii="Times New Roman" w:hAnsi="Times New Roman" w:cs="Times New Roman"/>
+          <w:sz w:val="28"/>
+          <w:szCs w:val="28"/>
+        </w:rPr>
+        <w:t>)</w:t>
+      </w:r>
+    </w:p>
+    <w:p>
+      <w:pPr>
+        <w:spacing w:after="0"/>
+        <w:jc w:val="center"/>
+        <w:rPr>
+          <w:rFonts w:ascii="Times New Roman" w:hAnsi="Times New Roman" w:cs="Times New Roman"/>
+          <w:sz w:val="28"/>
+          <w:szCs w:val="28"/>
+        </w:rPr>
+      </w:pPr>
+      <w:r>
+        <w:rPr>
+          <w:noProof/>
+        </w:rPr>
+        <w:drawing>
+          <wp:inline distT="0" distB="0" distL="0" distR="0" wp14:anchorId="2D65B1E8" wp14:editId="60755C84">
+            <wp:extent cx="2301240" cy="1356360"/>
+            <wp:effectExtent l="0" t="0" r="3810" b="0"/>
+            <wp:docPr id="2" name="Picture 2"/>
+            <wp:cNvGraphicFramePr>
+              <a:graphicFrameLocks xmlns:a="http://schemas.openxmlformats.org/drawingml/2006/main" noChangeAspect="1"/>
+            </wp:cNvGraphicFramePr>
+            <a:graphic xmlns:a="http://schemas.openxmlformats.org/drawingml/2006/main">
+              <a:graphicData uri="http://schemas.openxmlformats.org/drawingml/2006/picture">
+                <pic:pic xmlns:pic="http://schemas.openxmlformats.org/drawingml/2006/picture">
+                  <pic:nvPicPr>
+                    <pic:cNvPr id="1" name=""/>
+                    <pic:cNvPicPr/>
+                  </pic:nvPicPr>
+                  <pic:blipFill rotWithShape="1">
+                    <a:blip r:embed="rId6"/>
+                    <a:srcRect l="41689" t="7526" r="19572" b="51881"/>
+                    <a:stretch/>
+                  </pic:blipFill>
+                  <pic:spPr bwMode="auto">
+                    <a:xfrm>
+                      <a:off x="0" y="0"/>
+                      <a:ext cx="2301240" cy="1356360"/>
+                    </a:xfrm>
+                    <a:prstGeom prst="rect">
+                      <a:avLst/>
+                    </a:prstGeom>
+                    <a:ln>
+                      <a:noFill/>
+                    </a:ln>
+                    <a:extLst>
+                      <a:ext uri="{53640926-AAD7-44D8-BBD7-CCE9431645EC}">
+                        <a14:shadowObscured xmlns:a14="http://schemas.microsoft.com/office/drawing/2010/main"/>
+                      </a:ext>
+                    </a:extLst>
+                  </pic:spPr>
+                </pic:pic>
+              </a:graphicData>
+            </a:graphic>
+          </wp:inline>
+        </w:drawing>
+      </w:r>
+    </w:p>
+    <w:p>
+      <w:pPr>
+        <w:spacing w:after="0"/>
+        <w:jc w:val="center"/>
+        <w:rPr>
+          <w:rFonts w:ascii="Times New Roman" w:hAnsi="Times New Roman" w:cs="Times New Roman"/>
+          <w:sz w:val="28"/>
+          <w:szCs w:val="28"/>
+        </w:rPr>
+      </w:pPr>
+      <w:r>
+        <w:rPr>
+          <w:rFonts w:ascii="Times New Roman" w:hAnsi="Times New Roman" w:cs="Times New Roman"/>
+          <w:sz w:val="28"/>
+          <w:szCs w:val="28"/>
+        </w:rPr>
+        <w:t xml:space="preserve">Рис. </w:t>
+      </w:r>
+      <w:r>
+        <w:rPr>
+          <w:rFonts w:ascii="Times New Roman" w:hAnsi="Times New Roman" w:cs="Times New Roman"/>
+          <w:sz w:val="28"/>
+          <w:szCs w:val="28"/>
+        </w:rPr>
+        <w:t>2</w:t>
+      </w:r>
+      <w:r>
+        <w:rPr>
+          <w:rFonts w:ascii="Times New Roman" w:hAnsi="Times New Roman" w:cs="Times New Roman"/>
+          <w:sz w:val="28"/>
+          <w:szCs w:val="28"/>
+        </w:rPr>
+        <w:t xml:space="preserve">. – </w:t>
+      </w:r>
+      <w:r>
+        <w:rPr>
+          <w:rFonts w:ascii="Times New Roman" w:hAnsi="Times New Roman" w:cs="Times New Roman"/>
+          <w:sz w:val="28"/>
+          <w:szCs w:val="28"/>
+        </w:rPr>
+        <w:t>Пример отключенных приложений в меню автозагрузки</w:t>
+      </w:r>
+    </w:p>
+    <w:p>
+      <w:pPr>
+        <w:spacing w:after="0"/>
+        <w:jc w:val="both"/>
+        <w:rPr>
+          <w:rFonts w:ascii="Times New Roman" w:hAnsi="Times New Roman" w:cs="Times New Roman"/>
+          <w:sz w:val="28"/>
+          <w:szCs w:val="28"/>
+        </w:rPr>
+      </w:pPr>
+      <w:r>
+        <w:rPr>
+          <w:rFonts w:ascii="Times New Roman" w:hAnsi="Times New Roman" w:cs="Times New Roman"/>
+          <w:sz w:val="28"/>
+          <w:szCs w:val="28"/>
+        </w:rPr>
+        <w:t>б) перезапустить ПК;</w:t>
+      </w:r>
+    </w:p>
+    <w:p>
+      <w:pPr>
+        <w:spacing w:after="0"/>
+        <w:jc w:val="both"/>
+        <w:rPr>
+          <w:rFonts w:ascii="Times New Roman" w:hAnsi="Times New Roman" w:cs="Times New Roman"/>
+          <w:sz w:val="28"/>
+          <w:szCs w:val="28"/>
+        </w:rPr>
+      </w:pPr>
+      <w:r>
+        <w:rPr>
+          <w:rFonts w:ascii="Times New Roman" w:hAnsi="Times New Roman" w:cs="Times New Roman"/>
+          <w:sz w:val="28"/>
+          <w:szCs w:val="28"/>
+        </w:rPr>
+        <w:t>в) с помощью «</w:t>
+      </w:r>
+      <w:r>
+        <w:rPr>
+          <w:rFonts w:ascii="Times New Roman" w:hAnsi="Times New Roman" w:cs="Times New Roman"/>
+          <w:sz w:val="28"/>
+          <w:szCs w:val="28"/>
+          <w:lang w:val="en-US"/>
+        </w:rPr>
+        <w:t>Task</w:t>
+      </w:r>
+      <w:r>
+        <w:rPr>
+          <w:rFonts w:ascii="Times New Roman" w:hAnsi="Times New Roman" w:cs="Times New Roman"/>
+          <w:sz w:val="28"/>
+          <w:szCs w:val="28"/>
+        </w:rPr>
+        <w:t xml:space="preserve"> </w:t>
+      </w:r>
+      <w:r>
+        <w:rPr>
+          <w:rFonts w:ascii="Times New Roman" w:hAnsi="Times New Roman" w:cs="Times New Roman"/>
+          <w:sz w:val="28"/>
+          <w:szCs w:val="28"/>
+          <w:lang w:val="en-US"/>
+        </w:rPr>
+        <w:t>Manager</w:t>
+      </w:r>
+      <w:r>
+        <w:rPr>
+          <w:rFonts w:ascii="Times New Roman" w:hAnsi="Times New Roman" w:cs="Times New Roman"/>
+          <w:sz w:val="28"/>
+          <w:szCs w:val="28"/>
+        </w:rPr>
+        <w:t>» завершить «системные»</w:t>
+      </w:r>
+      <w:r>
+        <w:rPr>
+          <w:rFonts w:ascii="Times New Roman" w:hAnsi="Times New Roman" w:cs="Times New Roman"/>
+          <w:sz w:val="28"/>
+          <w:szCs w:val="28"/>
+        </w:rPr>
+        <w:t xml:space="preserve"> </w:t>
+      </w:r>
+      <w:r>
+        <w:rPr>
+          <w:rFonts w:ascii="Times New Roman" w:hAnsi="Times New Roman" w:cs="Times New Roman"/>
+          <w:sz w:val="28"/>
+          <w:szCs w:val="28"/>
+        </w:rPr>
+        <w:t>процессы (запущенные от имени пользователя): например, такие как</w:t>
+      </w:r>
+      <w:r>
+        <w:rPr>
+          <w:rFonts w:ascii="Times New Roman" w:hAnsi="Times New Roman" w:cs="Times New Roman"/>
+          <w:sz w:val="28"/>
+          <w:szCs w:val="28"/>
+        </w:rPr>
+        <w:t xml:space="preserve"> </w:t>
+      </w:r>
+      <w:r>
+        <w:rPr>
+          <w:rFonts w:ascii="Times New Roman" w:hAnsi="Times New Roman" w:cs="Times New Roman"/>
+          <w:sz w:val="28"/>
+          <w:szCs w:val="28"/>
+        </w:rPr>
+        <w:t>taskmgr.exe, ctfmon.exe, explorer.exe, wcmdmgr.exe;</w:t>
+      </w:r>
+    </w:p>
+    <w:p>
+      <w:pPr>
+        <w:spacing w:after="0"/>
+        <w:jc w:val="both"/>
+        <w:rPr>
+          <w:rFonts w:ascii="Times New Roman" w:hAnsi="Times New Roman" w:cs="Times New Roman"/>
+          <w:sz w:val="28"/>
+          <w:szCs w:val="28"/>
+        </w:rPr>
+      </w:pPr>
+      <w:r>
+        <w:rPr>
+          <w:rFonts w:ascii="Times New Roman" w:hAnsi="Times New Roman" w:cs="Times New Roman"/>
+          <w:sz w:val="28"/>
+          <w:szCs w:val="28"/>
+        </w:rPr>
+        <w:lastRenderedPageBreak/>
+        <w:t xml:space="preserve">г) из числа процессов «Диспетчера задач </w:t>
+      </w:r>
+      <w:proofErr w:type="spellStart"/>
+      <w:r>
+        <w:rPr>
+          <w:rFonts w:ascii="Times New Roman" w:hAnsi="Times New Roman" w:cs="Times New Roman"/>
+          <w:sz w:val="28"/>
+          <w:szCs w:val="28"/>
+        </w:rPr>
+        <w:t>Windows</w:t>
+      </w:r>
+      <w:proofErr w:type="spellEnd"/>
+      <w:r>
+        <w:rPr>
+          <w:rFonts w:ascii="Times New Roman" w:hAnsi="Times New Roman" w:cs="Times New Roman"/>
+          <w:sz w:val="28"/>
+          <w:szCs w:val="28"/>
+        </w:rPr>
+        <w:t>», что остались, завершить</w:t>
+      </w:r>
+      <w:r>
+        <w:rPr>
+          <w:rFonts w:ascii="Times New Roman" w:hAnsi="Times New Roman" w:cs="Times New Roman"/>
+          <w:sz w:val="28"/>
+          <w:szCs w:val="28"/>
+        </w:rPr>
+        <w:t xml:space="preserve"> </w:t>
+      </w:r>
+      <w:r>
+        <w:rPr>
+          <w:rFonts w:ascii="Times New Roman" w:hAnsi="Times New Roman" w:cs="Times New Roman"/>
+          <w:sz w:val="28"/>
+          <w:szCs w:val="28"/>
+        </w:rPr>
+        <w:t xml:space="preserve">работу подозреваемых процессов, запущенных от имени пользователя;) если эти действия не позволили выявить вредоносную </w:t>
+      </w:r>
+      <w:proofErr w:type="spellStart"/>
+      <w:proofErr w:type="gramStart"/>
+      <w:r>
+        <w:rPr>
+          <w:rFonts w:ascii="Times New Roman" w:hAnsi="Times New Roman" w:cs="Times New Roman"/>
+          <w:sz w:val="28"/>
+          <w:szCs w:val="28"/>
+        </w:rPr>
+        <w:t>программу,приступить</w:t>
+      </w:r>
+      <w:proofErr w:type="spellEnd"/>
+      <w:proofErr w:type="gramEnd"/>
+      <w:r>
+        <w:rPr>
+          <w:rFonts w:ascii="Times New Roman" w:hAnsi="Times New Roman" w:cs="Times New Roman"/>
+          <w:sz w:val="28"/>
+          <w:szCs w:val="28"/>
+        </w:rPr>
+        <w:t xml:space="preserve"> к последовательному запуску и завершению работы </w:t>
+      </w:r>
+      <w:proofErr w:type="spellStart"/>
+      <w:r>
+        <w:rPr>
+          <w:rFonts w:ascii="Times New Roman" w:hAnsi="Times New Roman" w:cs="Times New Roman"/>
+          <w:sz w:val="28"/>
+          <w:szCs w:val="28"/>
+        </w:rPr>
+        <w:t>всехприложений</w:t>
+      </w:r>
+      <w:proofErr w:type="spellEnd"/>
+      <w:r>
+        <w:rPr>
+          <w:rFonts w:ascii="Times New Roman" w:hAnsi="Times New Roman" w:cs="Times New Roman"/>
+          <w:sz w:val="28"/>
+          <w:szCs w:val="28"/>
+        </w:rPr>
+        <w:t xml:space="preserve">, имеющимся на компьютере. Появившийся и оставшийся </w:t>
+      </w:r>
+      <w:proofErr w:type="spellStart"/>
+      <w:r>
+        <w:rPr>
+          <w:rFonts w:ascii="Times New Roman" w:hAnsi="Times New Roman" w:cs="Times New Roman"/>
+          <w:sz w:val="28"/>
+          <w:szCs w:val="28"/>
+        </w:rPr>
+        <w:t>процессвероятно</w:t>
+      </w:r>
+      <w:proofErr w:type="spellEnd"/>
+      <w:r>
+        <w:rPr>
+          <w:rFonts w:ascii="Times New Roman" w:hAnsi="Times New Roman" w:cs="Times New Roman"/>
+          <w:sz w:val="28"/>
+          <w:szCs w:val="28"/>
+        </w:rPr>
+        <w:t xml:space="preserve"> всего является вредоносной программой.</w:t>
+      </w:r>
+    </w:p>
+    <w:p>
+      <w:pPr>
+        <w:spacing w:after="0"/>
+        <w:ind w:firstLine="720"/>
+        <w:jc w:val="both"/>
+        <w:rPr>
+          <w:rFonts w:ascii="Times New Roman" w:hAnsi="Times New Roman" w:cs="Times New Roman"/>
+          <w:sz w:val="28"/>
+          <w:szCs w:val="28"/>
+        </w:rPr>
+      </w:pPr>
+      <w:r>
+        <w:rPr>
+          <w:rFonts w:ascii="Times New Roman" w:hAnsi="Times New Roman" w:cs="Times New Roman"/>
+          <w:sz w:val="28"/>
+          <w:szCs w:val="28"/>
+        </w:rPr>
+        <w:t>Если удалось определить имя процесса в памяти, принадлежащего вирусу,</w:t>
+      </w:r>
+      <w:r>
+        <w:rPr>
+          <w:rFonts w:ascii="Times New Roman" w:hAnsi="Times New Roman" w:cs="Times New Roman"/>
+          <w:sz w:val="28"/>
+          <w:szCs w:val="28"/>
+        </w:rPr>
+        <w:t xml:space="preserve"> </w:t>
+      </w:r>
+      <w:r>
+        <w:rPr>
+          <w:rFonts w:ascii="Times New Roman" w:hAnsi="Times New Roman" w:cs="Times New Roman"/>
+          <w:sz w:val="28"/>
+          <w:szCs w:val="28"/>
+        </w:rPr>
+        <w:t>можно «исцелять» («лечить») компьютер.</w:t>
+      </w:r>
+      <w:r>
+        <w:rPr>
+          <w:rFonts w:ascii="Times New Roman" w:hAnsi="Times New Roman" w:cs="Times New Roman"/>
+          <w:sz w:val="28"/>
+          <w:szCs w:val="28"/>
+        </w:rPr>
+        <w:t xml:space="preserve"> </w:t>
+      </w:r>
+      <w:r>
+        <w:rPr>
+          <w:rFonts w:ascii="Times New Roman" w:hAnsi="Times New Roman" w:cs="Times New Roman"/>
+          <w:sz w:val="28"/>
+          <w:szCs w:val="28"/>
+        </w:rPr>
+        <w:t>Последовательность выполняемых действии:</w:t>
+      </w:r>
+    </w:p>
+    <w:p>
+      <w:pPr>
+        <w:spacing w:after="0"/>
+        <w:jc w:val="both"/>
+        <w:rPr>
+          <w:rFonts w:ascii="Times New Roman" w:hAnsi="Times New Roman" w:cs="Times New Roman"/>
+          <w:sz w:val="28"/>
+          <w:szCs w:val="28"/>
+        </w:rPr>
+      </w:pPr>
+      <w:r>
+        <w:rPr>
+          <w:rFonts w:ascii="Times New Roman" w:hAnsi="Times New Roman" w:cs="Times New Roman"/>
+          <w:sz w:val="28"/>
+          <w:szCs w:val="28"/>
+        </w:rPr>
+        <w:t>- производится перезагрузка компьютера для освобождения оперативной</w:t>
+      </w:r>
+      <w:r>
+        <w:rPr>
+          <w:rFonts w:ascii="Times New Roman" w:hAnsi="Times New Roman" w:cs="Times New Roman"/>
+          <w:sz w:val="28"/>
+          <w:szCs w:val="28"/>
+        </w:rPr>
+        <w:t xml:space="preserve"> </w:t>
+      </w:r>
+      <w:r>
+        <w:rPr>
+          <w:rFonts w:ascii="Times New Roman" w:hAnsi="Times New Roman" w:cs="Times New Roman"/>
+          <w:sz w:val="28"/>
+          <w:szCs w:val="28"/>
+        </w:rPr>
+        <w:t>памяти (ОП) от вируса;</w:t>
+      </w:r>
+    </w:p>
+    <w:p>
+      <w:pPr>
+        <w:spacing w:after="0"/>
+        <w:jc w:val="both"/>
+        <w:rPr>
+          <w:rFonts w:ascii="Times New Roman" w:hAnsi="Times New Roman" w:cs="Times New Roman"/>
+          <w:sz w:val="28"/>
+          <w:szCs w:val="28"/>
+        </w:rPr>
+      </w:pPr>
+      <w:r>
+        <w:rPr>
+          <w:rFonts w:ascii="Times New Roman" w:hAnsi="Times New Roman" w:cs="Times New Roman"/>
+          <w:sz w:val="28"/>
+          <w:szCs w:val="28"/>
+        </w:rPr>
+        <w:t>- проверка наличия запуска подозрительного процесса в "Автозагрузке" всех</w:t>
+      </w:r>
+      <w:r>
+        <w:rPr>
+          <w:rFonts w:ascii="Times New Roman" w:hAnsi="Times New Roman" w:cs="Times New Roman"/>
+          <w:sz w:val="28"/>
+          <w:szCs w:val="28"/>
+        </w:rPr>
+        <w:t xml:space="preserve"> </w:t>
+      </w:r>
+      <w:r>
+        <w:rPr>
+          <w:rFonts w:ascii="Times New Roman" w:hAnsi="Times New Roman" w:cs="Times New Roman"/>
+          <w:sz w:val="28"/>
+          <w:szCs w:val="28"/>
+        </w:rPr>
+        <w:t>пользователей. Также необходимо посмотреть наличие запуска в программе</w:t>
+      </w:r>
+      <w:r>
+        <w:rPr>
+          <w:rFonts w:ascii="Times New Roman" w:hAnsi="Times New Roman" w:cs="Times New Roman"/>
+          <w:sz w:val="28"/>
+          <w:szCs w:val="28"/>
+        </w:rPr>
+        <w:t xml:space="preserve"> </w:t>
+      </w:r>
+      <w:r>
+        <w:rPr>
+          <w:rFonts w:ascii="Times New Roman" w:hAnsi="Times New Roman" w:cs="Times New Roman"/>
+          <w:sz w:val="28"/>
+          <w:szCs w:val="28"/>
+        </w:rPr>
+        <w:t xml:space="preserve">"Настройка системы" (исполнить команду </w:t>
+      </w:r>
+      <w:proofErr w:type="spellStart"/>
+      <w:r>
+        <w:rPr>
+          <w:rFonts w:ascii="Times New Roman" w:hAnsi="Times New Roman" w:cs="Times New Roman"/>
+          <w:sz w:val="28"/>
+          <w:szCs w:val="28"/>
+        </w:rPr>
+        <w:t>msconfig</w:t>
+      </w:r>
+      <w:proofErr w:type="spellEnd"/>
+      <w:r>
+        <w:rPr>
+          <w:rFonts w:ascii="Times New Roman" w:hAnsi="Times New Roman" w:cs="Times New Roman"/>
+          <w:sz w:val="28"/>
+          <w:szCs w:val="28"/>
+        </w:rPr>
+        <w:t xml:space="preserve"> – внешний вид</w:t>
+      </w:r>
+      <w:r>
+        <w:rPr>
+          <w:rFonts w:ascii="Times New Roman" w:hAnsi="Times New Roman" w:cs="Times New Roman"/>
+          <w:sz w:val="28"/>
+          <w:szCs w:val="28"/>
+        </w:rPr>
+        <w:t xml:space="preserve"> </w:t>
+      </w:r>
+      <w:r>
+        <w:rPr>
+          <w:rFonts w:ascii="Times New Roman" w:hAnsi="Times New Roman" w:cs="Times New Roman"/>
+          <w:sz w:val="28"/>
+          <w:szCs w:val="28"/>
+        </w:rPr>
+        <w:t>появляющегося окна рис. 2).</w:t>
+      </w:r>
+    </w:p>
+    <w:p>
+      <w:pPr>
+        <w:spacing w:after="0"/>
+        <w:jc w:val="center"/>
+        <w:rPr>
+          <w:rFonts w:ascii="Times New Roman" w:hAnsi="Times New Roman" w:cs="Times New Roman"/>
+          <w:sz w:val="28"/>
+          <w:szCs w:val="28"/>
+        </w:rPr>
+      </w:pPr>
+      <w:r>
+        <w:rPr>
+          <w:noProof/>
+        </w:rPr>
+        <w:drawing>
+          <wp:inline distT="0" distB="0" distL="0" distR="0" wp14:anchorId="06110760" wp14:editId="01E811B6">
+            <wp:extent cx="2026920" cy="1409700"/>
+            <wp:effectExtent l="0" t="0" r="0" b="0"/>
+            <wp:docPr id="3" name="Picture 3"/>
+            <wp:cNvGraphicFramePr>
+              <a:graphicFrameLocks xmlns:a="http://schemas.openxmlformats.org/drawingml/2006/main" noChangeAspect="1"/>
+            </wp:cNvGraphicFramePr>
+            <a:graphic xmlns:a="http://schemas.openxmlformats.org/drawingml/2006/main">
+              <a:graphicData uri="http://schemas.openxmlformats.org/drawingml/2006/picture">
+                <pic:pic xmlns:pic="http://schemas.openxmlformats.org/drawingml/2006/picture">
+                  <pic:nvPicPr>
+                    <pic:cNvPr id="1" name=""/>
+                    <pic:cNvPicPr/>
+                  </pic:nvPicPr>
+                  <pic:blipFill rotWithShape="1">
+                    <a:blip r:embed="rId7"/>
+                    <a:srcRect l="23987" t="25770" r="41892" b="32041"/>
+                    <a:stretch/>
+                  </pic:blipFill>
+                  <pic:spPr bwMode="auto">
+                    <a:xfrm>
+                      <a:off x="0" y="0"/>
+                      <a:ext cx="2026920" cy="1409700"/>
+                    </a:xfrm>
+                    <a:prstGeom prst="rect">
+                      <a:avLst/>
+                    </a:prstGeom>
+                    <a:ln>
+                      <a:noFill/>
+                    </a:ln>
+                    <a:extLst>
+                      <a:ext uri="{53640926-AAD7-44D8-BBD7-CCE9431645EC}">
+                        <a14:shadowObscured xmlns:a14="http://schemas.microsoft.com/office/drawing/2010/main"/>
+                      </a:ext>
+                    </a:extLst>
+                  </pic:spPr>
+                </pic:pic>
+              </a:graphicData>
+            </a:graphic>
+          </wp:inline>
+        </w:drawing>
+      </w:r>
+    </w:p>
+    <w:p>
+      <w:pPr>
+        <w:spacing w:after="0"/>
+        <w:jc w:val="center"/>
+        <w:rPr>
+          <w:rFonts w:ascii="Times New Roman" w:hAnsi="Times New Roman" w:cs="Times New Roman"/>
+          <w:sz w:val="28"/>
+          <w:szCs w:val="28"/>
+        </w:rPr>
+      </w:pPr>
+      <w:r>
+        <w:rPr>
+          <w:rFonts w:ascii="Times New Roman" w:hAnsi="Times New Roman" w:cs="Times New Roman"/>
+          <w:sz w:val="28"/>
+          <w:szCs w:val="28"/>
+        </w:rPr>
+        <w:t xml:space="preserve">Рис. </w:t>
+      </w:r>
+      <w:r>
+        <w:rPr>
+          <w:rFonts w:ascii="Times New Roman" w:hAnsi="Times New Roman" w:cs="Times New Roman"/>
+          <w:sz w:val="28"/>
+          <w:szCs w:val="28"/>
+        </w:rPr>
+        <w:t>3</w:t>
+      </w:r>
+      <w:r>
+        <w:rPr>
+          <w:rFonts w:ascii="Times New Roman" w:hAnsi="Times New Roman" w:cs="Times New Roman"/>
+          <w:sz w:val="28"/>
+          <w:szCs w:val="28"/>
+        </w:rPr>
+        <w:t>. – Окно программы настройки системы</w:t>
+      </w:r>
+    </w:p>
+    <w:p>
+      <w:pPr>
+        <w:spacing w:after="0"/>
+        <w:ind w:firstLine="720"/>
+        <w:jc w:val="both"/>
+        <w:rPr>
+          <w:rFonts w:ascii="Times New Roman" w:hAnsi="Times New Roman" w:cs="Times New Roman"/>
+          <w:sz w:val="28"/>
+          <w:szCs w:val="28"/>
+        </w:rPr>
+      </w:pPr>
+      <w:r>
+        <w:rPr>
+          <w:rFonts w:ascii="Times New Roman" w:hAnsi="Times New Roman" w:cs="Times New Roman"/>
+          <w:sz w:val="28"/>
+          <w:szCs w:val="28"/>
+        </w:rPr>
+        <w:t>Программа настройки системы является дополнительным средством для выявления проблем,</w:t>
+      </w:r>
+      <w:r>
+        <w:rPr>
+          <w:rFonts w:ascii="Times New Roman" w:hAnsi="Times New Roman" w:cs="Times New Roman"/>
+          <w:sz w:val="28"/>
+          <w:szCs w:val="28"/>
+        </w:rPr>
+        <w:t xml:space="preserve"> </w:t>
+      </w:r>
+      <w:r>
+        <w:rPr>
+          <w:rFonts w:ascii="Times New Roman" w:hAnsi="Times New Roman" w:cs="Times New Roman"/>
+          <w:sz w:val="28"/>
+          <w:szCs w:val="28"/>
+        </w:rPr>
+        <w:t xml:space="preserve">которые могут помешать запуску </w:t>
+      </w:r>
+      <w:proofErr w:type="spellStart"/>
+      <w:r>
+        <w:rPr>
+          <w:rFonts w:ascii="Times New Roman" w:hAnsi="Times New Roman" w:cs="Times New Roman"/>
+          <w:sz w:val="28"/>
+          <w:szCs w:val="28"/>
+        </w:rPr>
+        <w:t>Windows</w:t>
+      </w:r>
+      <w:proofErr w:type="spellEnd"/>
+      <w:r>
+        <w:rPr>
+          <w:rFonts w:ascii="Times New Roman" w:hAnsi="Times New Roman" w:cs="Times New Roman"/>
+          <w:sz w:val="28"/>
+          <w:szCs w:val="28"/>
+        </w:rPr>
+        <w:t xml:space="preserve"> в обычном режиме. При запуске </w:t>
+      </w:r>
+      <w:proofErr w:type="spellStart"/>
+      <w:r>
+        <w:rPr>
+          <w:rFonts w:ascii="Times New Roman" w:hAnsi="Times New Roman" w:cs="Times New Roman"/>
+          <w:sz w:val="28"/>
+          <w:szCs w:val="28"/>
+        </w:rPr>
+        <w:t>Windows</w:t>
+      </w:r>
+      <w:proofErr w:type="spellEnd"/>
+      <w:r>
+        <w:rPr>
+          <w:rFonts w:ascii="Times New Roman" w:hAnsi="Times New Roman" w:cs="Times New Roman"/>
+          <w:sz w:val="28"/>
+          <w:szCs w:val="28"/>
+        </w:rPr>
+        <w:t xml:space="preserve"> можно</w:t>
+      </w:r>
+      <w:r>
+        <w:rPr>
+          <w:rFonts w:ascii="Times New Roman" w:hAnsi="Times New Roman" w:cs="Times New Roman"/>
+          <w:sz w:val="28"/>
+          <w:szCs w:val="28"/>
+        </w:rPr>
+        <w:t xml:space="preserve"> </w:t>
+      </w:r>
+      <w:r>
+        <w:rPr>
+          <w:rFonts w:ascii="Times New Roman" w:hAnsi="Times New Roman" w:cs="Times New Roman"/>
+          <w:sz w:val="28"/>
+          <w:szCs w:val="28"/>
+        </w:rPr>
+        <w:t>отключить обычные службы и автоматически загружаемые программы, а затем включать их по одной. Если проблема не возникает, когда служба отключена, но появляется после ее</w:t>
+      </w:r>
+    </w:p>
+    <w:p>
+      <w:pPr>
+        <w:spacing w:after="0"/>
+        <w:jc w:val="both"/>
+        <w:rPr>
+          <w:rFonts w:ascii="Times New Roman" w:hAnsi="Times New Roman" w:cs="Times New Roman"/>
+          <w:sz w:val="28"/>
+          <w:szCs w:val="28"/>
+        </w:rPr>
+      </w:pPr>
+      <w:r>
+        <w:rPr>
+          <w:rFonts w:ascii="Times New Roman" w:hAnsi="Times New Roman" w:cs="Times New Roman"/>
+          <w:sz w:val="28"/>
+          <w:szCs w:val="28"/>
+        </w:rPr>
+        <w:t>включения, значить эта служба может быть источником проблемы.</w:t>
+      </w:r>
+    </w:p>
+    <w:p>
+      <w:pPr>
+        <w:spacing w:after="0"/>
+        <w:jc w:val="both"/>
+        <w:rPr>
+          <w:rFonts w:ascii="Times New Roman" w:hAnsi="Times New Roman" w:cs="Times New Roman"/>
+          <w:sz w:val="28"/>
+          <w:szCs w:val="28"/>
+        </w:rPr>
+      </w:pPr>
+      <w:r>
+        <w:rPr>
+          <w:rFonts w:ascii="Times New Roman" w:hAnsi="Times New Roman" w:cs="Times New Roman"/>
+          <w:sz w:val="28"/>
+          <w:szCs w:val="28"/>
+        </w:rPr>
+        <w:t>Программа настройки системы предназначена для поиска и изолирования неполадок, и не</w:t>
+      </w:r>
+      <w:r>
+        <w:rPr>
+          <w:rFonts w:ascii="Times New Roman" w:hAnsi="Times New Roman" w:cs="Times New Roman"/>
+          <w:sz w:val="28"/>
+          <w:szCs w:val="28"/>
+        </w:rPr>
+        <w:t xml:space="preserve"> </w:t>
+      </w:r>
+      <w:r>
+        <w:rPr>
+          <w:rFonts w:ascii="Times New Roman" w:hAnsi="Times New Roman" w:cs="Times New Roman"/>
+          <w:sz w:val="28"/>
+          <w:szCs w:val="28"/>
+        </w:rPr>
+        <w:t>предусмотрена для управления загрузкой.</w:t>
+      </w:r>
+    </w:p>
+    <w:p>
+      <w:pPr>
+        <w:spacing w:after="0"/>
+        <w:jc w:val="both"/>
+        <w:rPr>
+          <w:rFonts w:ascii="Times New Roman" w:hAnsi="Times New Roman" w:cs="Times New Roman"/>
+          <w:sz w:val="28"/>
+          <w:szCs w:val="28"/>
+        </w:rPr>
+      </w:pPr>
+      <w:r>
+        <w:rPr>
+          <w:rFonts w:ascii="Times New Roman" w:hAnsi="Times New Roman" w:cs="Times New Roman"/>
+          <w:sz w:val="28"/>
+          <w:szCs w:val="28"/>
+        </w:rPr>
+        <w:t>- производится поиск всех "измененных" EXE-файл</w:t>
+      </w:r>
+      <w:r>
+        <w:rPr>
+          <w:rFonts w:ascii="Times New Roman" w:hAnsi="Times New Roman" w:cs="Times New Roman"/>
+          <w:sz w:val="28"/>
+          <w:szCs w:val="28"/>
+        </w:rPr>
+        <w:t>ов</w:t>
+      </w:r>
+      <w:r>
+        <w:rPr>
+          <w:rFonts w:ascii="Times New Roman" w:hAnsi="Times New Roman" w:cs="Times New Roman"/>
+          <w:sz w:val="28"/>
+          <w:szCs w:val="28"/>
+        </w:rPr>
+        <w:t xml:space="preserve"> за последний месяц</w:t>
+      </w:r>
+      <w:r>
+        <w:rPr>
+          <w:rFonts w:ascii="Times New Roman" w:hAnsi="Times New Roman" w:cs="Times New Roman"/>
+          <w:sz w:val="28"/>
+          <w:szCs w:val="28"/>
+        </w:rPr>
+        <w:t xml:space="preserve"> </w:t>
+      </w:r>
+      <w:r>
+        <w:rPr>
+          <w:rFonts w:ascii="Times New Roman" w:hAnsi="Times New Roman" w:cs="Times New Roman"/>
+          <w:sz w:val="28"/>
+          <w:szCs w:val="28"/>
+        </w:rPr>
+        <w:t>или лучше за два месяца с помощью программы поиска. Все найденное можно</w:t>
+      </w:r>
+      <w:r>
+        <w:rPr>
+          <w:rFonts w:ascii="Times New Roman" w:hAnsi="Times New Roman" w:cs="Times New Roman"/>
+          <w:sz w:val="28"/>
+          <w:szCs w:val="28"/>
+        </w:rPr>
+        <w:t xml:space="preserve"> </w:t>
+      </w:r>
+      <w:r>
+        <w:rPr>
+          <w:rFonts w:ascii="Times New Roman" w:hAnsi="Times New Roman" w:cs="Times New Roman"/>
+          <w:sz w:val="28"/>
+          <w:szCs w:val="28"/>
+        </w:rPr>
+        <w:t xml:space="preserve">скопировать в один каталог. </w:t>
+      </w:r>
+    </w:p>
+    <w:p>
+      <w:pPr>
+        <w:spacing w:after="0"/>
+        <w:jc w:val="center"/>
+        <w:rPr>
+          <w:rFonts w:ascii="Times New Roman" w:hAnsi="Times New Roman" w:cs="Times New Roman"/>
+          <w:sz w:val="28"/>
+          <w:szCs w:val="28"/>
+        </w:rPr>
+      </w:pPr>
+      <w:r>
+        <w:rPr>
+          <w:noProof/>
+        </w:rPr>
+        <w:lastRenderedPageBreak/>
+        <w:drawing>
+          <wp:inline distT="0" distB="0" distL="0" distR="0" wp14:anchorId="3C9EC3D6" wp14:editId="36182889">
+            <wp:extent cx="3093720" cy="2522220"/>
+            <wp:effectExtent l="0" t="0" r="0" b="0"/>
+            <wp:docPr id="4" name="Picture 4"/>
+            <wp:cNvGraphicFramePr>
+              <a:graphicFrameLocks xmlns:a="http://schemas.openxmlformats.org/drawingml/2006/main" noChangeAspect="1"/>
+            </wp:cNvGraphicFramePr>
+            <a:graphic xmlns:a="http://schemas.openxmlformats.org/drawingml/2006/main">
+              <a:graphicData uri="http://schemas.openxmlformats.org/drawingml/2006/picture">
+                <pic:pic xmlns:pic="http://schemas.openxmlformats.org/drawingml/2006/picture">
+                  <pic:nvPicPr>
+                    <pic:cNvPr id="1" name=""/>
+                    <pic:cNvPicPr/>
+                  </pic:nvPicPr>
+                  <pic:blipFill rotWithShape="1">
+                    <a:blip r:embed="rId8"/>
+                    <a:srcRect l="21550" t="5017" r="26371" b="19498"/>
+                    <a:stretch/>
+                  </pic:blipFill>
+                  <pic:spPr bwMode="auto">
+                    <a:xfrm>
+                      <a:off x="0" y="0"/>
+                      <a:ext cx="3093720" cy="2522220"/>
+                    </a:xfrm>
+                    <a:prstGeom prst="rect">
+                      <a:avLst/>
+                    </a:prstGeom>
+                    <a:ln>
+                      <a:noFill/>
+                    </a:ln>
+                    <a:extLst>
+                      <a:ext uri="{53640926-AAD7-44D8-BBD7-CCE9431645EC}">
+                        <a14:shadowObscured xmlns:a14="http://schemas.microsoft.com/office/drawing/2010/main"/>
+                      </a:ext>
+                    </a:extLst>
+                  </pic:spPr>
+                </pic:pic>
+              </a:graphicData>
+            </a:graphic>
+          </wp:inline>
+        </w:drawing>
+      </w:r>
+    </w:p>
+    <w:p>
+      <w:pPr>
+        <w:spacing w:after="0"/>
+        <w:jc w:val="center"/>
+        <w:rPr>
+          <w:rFonts w:ascii="Times New Roman" w:hAnsi="Times New Roman" w:cs="Times New Roman"/>
+          <w:sz w:val="28"/>
+          <w:szCs w:val="28"/>
+        </w:rPr>
+      </w:pPr>
+      <w:r>
+        <w:rPr>
+          <w:rFonts w:ascii="Times New Roman" w:hAnsi="Times New Roman" w:cs="Times New Roman"/>
+          <w:sz w:val="28"/>
+          <w:szCs w:val="28"/>
+        </w:rPr>
+        <w:t xml:space="preserve">Рис. </w:t>
+      </w:r>
+      <w:r>
+        <w:rPr>
+          <w:rFonts w:ascii="Times New Roman" w:hAnsi="Times New Roman" w:cs="Times New Roman"/>
+          <w:sz w:val="28"/>
+          <w:szCs w:val="28"/>
+        </w:rPr>
+        <w:t>4</w:t>
+      </w:r>
+      <w:r>
+        <w:rPr>
+          <w:rFonts w:ascii="Times New Roman" w:hAnsi="Times New Roman" w:cs="Times New Roman"/>
+          <w:sz w:val="28"/>
+          <w:szCs w:val="28"/>
+        </w:rPr>
+        <w:t xml:space="preserve">. – </w:t>
+      </w:r>
+      <w:r>
+        <w:rPr>
+          <w:rFonts w:ascii="Times New Roman" w:hAnsi="Times New Roman" w:cs="Times New Roman"/>
+          <w:sz w:val="28"/>
+          <w:szCs w:val="28"/>
+        </w:rPr>
+        <w:t>Каталог всех измененных приложений</w:t>
+      </w:r>
+    </w:p>
+    <w:p>
+      <w:pPr>
+        <w:spacing w:after="0"/>
+        <w:jc w:val="both"/>
+        <w:rPr>
+          <w:rFonts w:ascii="Times New Roman" w:hAnsi="Times New Roman" w:cs="Times New Roman"/>
+          <w:sz w:val="28"/>
+          <w:szCs w:val="28"/>
+        </w:rPr>
+      </w:pPr>
+      <w:r>
+        <w:rPr>
+          <w:rFonts w:ascii="Times New Roman" w:hAnsi="Times New Roman" w:cs="Times New Roman"/>
+          <w:sz w:val="28"/>
+          <w:szCs w:val="28"/>
+        </w:rPr>
+        <w:t>Дальше проверить программы на наличие в них</w:t>
+      </w:r>
+      <w:r>
+        <w:rPr>
+          <w:rFonts w:ascii="Times New Roman" w:hAnsi="Times New Roman" w:cs="Times New Roman"/>
+          <w:sz w:val="28"/>
+          <w:szCs w:val="28"/>
+        </w:rPr>
+        <w:t xml:space="preserve"> </w:t>
+      </w:r>
+      <w:r>
+        <w:rPr>
+          <w:rFonts w:ascii="Times New Roman" w:hAnsi="Times New Roman" w:cs="Times New Roman"/>
+          <w:sz w:val="28"/>
+          <w:szCs w:val="28"/>
+        </w:rPr>
+        <w:t xml:space="preserve">вируса поможет файловый менеджер (FAR, </w:t>
+      </w:r>
+      <w:proofErr w:type="spellStart"/>
+      <w:r>
+        <w:rPr>
+          <w:rFonts w:ascii="Times New Roman" w:hAnsi="Times New Roman" w:cs="Times New Roman"/>
+          <w:sz w:val="28"/>
+          <w:szCs w:val="28"/>
+        </w:rPr>
+        <w:t>Total</w:t>
+      </w:r>
+      <w:proofErr w:type="spellEnd"/>
+      <w:r>
+        <w:rPr>
+          <w:rFonts w:ascii="Times New Roman" w:hAnsi="Times New Roman" w:cs="Times New Roman"/>
+          <w:sz w:val="28"/>
+          <w:szCs w:val="28"/>
+        </w:rPr>
+        <w:t xml:space="preserve"> </w:t>
+      </w:r>
+      <w:proofErr w:type="spellStart"/>
+      <w:r>
+        <w:rPr>
+          <w:rFonts w:ascii="Times New Roman" w:hAnsi="Times New Roman" w:cs="Times New Roman"/>
+          <w:sz w:val="28"/>
+          <w:szCs w:val="28"/>
+        </w:rPr>
+        <w:t>Commander</w:t>
+      </w:r>
+      <w:proofErr w:type="spellEnd"/>
+      <w:r>
+        <w:rPr>
+          <w:rFonts w:ascii="Times New Roman" w:hAnsi="Times New Roman" w:cs="Times New Roman"/>
+          <w:sz w:val="28"/>
+          <w:szCs w:val="28"/>
+        </w:rPr>
+        <w:t xml:space="preserve"> и т.д.). В коде</w:t>
+      </w:r>
+      <w:r>
+        <w:rPr>
+          <w:rFonts w:ascii="Times New Roman" w:hAnsi="Times New Roman" w:cs="Times New Roman"/>
+          <w:sz w:val="28"/>
+          <w:szCs w:val="28"/>
+        </w:rPr>
+        <w:t xml:space="preserve"> </w:t>
+      </w:r>
+      <w:r>
+        <w:rPr>
+          <w:rFonts w:ascii="Times New Roman" w:hAnsi="Times New Roman" w:cs="Times New Roman"/>
+          <w:sz w:val="28"/>
+          <w:szCs w:val="28"/>
+        </w:rPr>
+        <w:t>программы ведется поиск строки</w:t>
+      </w:r>
+    </w:p>
+    <w:p>
+      <w:pPr>
+        <w:spacing w:after="0"/>
+        <w:jc w:val="both"/>
+        <w:rPr>
+          <w:rFonts w:ascii="Times New Roman" w:hAnsi="Times New Roman" w:cs="Times New Roman"/>
+          <w:i/>
+          <w:iCs/>
+          <w:sz w:val="28"/>
+          <w:szCs w:val="28"/>
+          <w:lang w:val="en-US"/>
+        </w:rPr>
+      </w:pPr>
+      <w:r>
+        <w:rPr>
+          <w:rFonts w:ascii="Times New Roman" w:hAnsi="Times New Roman" w:cs="Times New Roman"/>
+          <w:i/>
+          <w:iCs/>
+          <w:sz w:val="28"/>
+          <w:szCs w:val="28"/>
+          <w:lang w:val="en-US"/>
+        </w:rPr>
+        <w:t xml:space="preserve">This program cannot be run in DOS mode </w:t>
+      </w:r>
+      <w:r>
+        <w:rPr>
+          <w:rFonts w:ascii="Times New Roman" w:hAnsi="Times New Roman" w:cs="Times New Roman"/>
+          <w:i/>
+          <w:iCs/>
+          <w:sz w:val="28"/>
+          <w:szCs w:val="28"/>
+        </w:rPr>
+        <w:t>или</w:t>
+      </w:r>
+    </w:p>
+    <w:p>
+      <w:pPr>
+        <w:spacing w:after="0"/>
+        <w:jc w:val="both"/>
+        <w:rPr>
+          <w:rFonts w:ascii="Times New Roman" w:hAnsi="Times New Roman" w:cs="Times New Roman"/>
+          <w:i/>
+          <w:iCs/>
+          <w:sz w:val="28"/>
+          <w:szCs w:val="28"/>
+          <w:lang w:val="en-US"/>
+        </w:rPr>
+      </w:pPr>
+      <w:r>
+        <w:rPr>
+          <w:rFonts w:ascii="Times New Roman" w:hAnsi="Times New Roman" w:cs="Times New Roman"/>
+          <w:i/>
+          <w:iCs/>
+          <w:sz w:val="28"/>
+          <w:szCs w:val="28"/>
+          <w:lang w:val="en-US"/>
+        </w:rPr>
+        <w:t>This program must be run under Win32.</w:t>
+      </w:r>
+    </w:p>
+    <w:p>
+      <w:pPr>
+        <w:spacing w:after="0"/>
+        <w:jc w:val="both"/>
+        <w:rPr>
+          <w:rFonts w:ascii="Times New Roman" w:hAnsi="Times New Roman" w:cs="Times New Roman"/>
+          <w:sz w:val="28"/>
+          <w:szCs w:val="28"/>
+        </w:rPr>
+      </w:pPr>
+      <w:r>
+        <w:rPr>
+          <w:rFonts w:ascii="Times New Roman" w:hAnsi="Times New Roman" w:cs="Times New Roman"/>
+          <w:sz w:val="28"/>
+          <w:szCs w:val="28"/>
+        </w:rPr>
+        <w:t>При поиске строки в найденных файлах дубликатов не обнаружено.</w:t>
+      </w:r>
+    </w:p>
+    <w:p>
+      <w:pPr>
+        <w:spacing w:after="0"/>
+        <w:ind w:firstLine="720"/>
+        <w:jc w:val="both"/>
+        <w:rPr>
+          <w:rFonts w:ascii="Times New Roman" w:hAnsi="Times New Roman" w:cs="Times New Roman"/>
+          <w:sz w:val="28"/>
+          <w:szCs w:val="28"/>
+        </w:rPr>
+      </w:pPr>
+      <w:r>
+        <w:rPr>
+          <w:rFonts w:ascii="Times New Roman" w:hAnsi="Times New Roman" w:cs="Times New Roman"/>
+          <w:sz w:val="28"/>
+          <w:szCs w:val="28"/>
+        </w:rPr>
+        <w:t>Необходимо отметить, что одна из этих строк обязательно присутствует в</w:t>
+      </w:r>
+      <w:r>
+        <w:rPr>
+          <w:rFonts w:ascii="Times New Roman" w:hAnsi="Times New Roman" w:cs="Times New Roman"/>
+          <w:sz w:val="28"/>
+          <w:szCs w:val="28"/>
+        </w:rPr>
+        <w:t xml:space="preserve"> </w:t>
+      </w:r>
+      <w:r>
+        <w:rPr>
+          <w:rFonts w:ascii="Times New Roman" w:hAnsi="Times New Roman" w:cs="Times New Roman"/>
+          <w:sz w:val="28"/>
+          <w:szCs w:val="28"/>
+        </w:rPr>
+        <w:t>начале кода программы. Задача заключается в том, чтобы найти еще одну</w:t>
+      </w:r>
+      <w:r>
+        <w:rPr>
+          <w:rFonts w:ascii="Times New Roman" w:hAnsi="Times New Roman" w:cs="Times New Roman"/>
+          <w:sz w:val="28"/>
+          <w:szCs w:val="28"/>
+        </w:rPr>
+        <w:t xml:space="preserve"> </w:t>
+      </w:r>
+      <w:r>
+        <w:rPr>
+          <w:rFonts w:ascii="Times New Roman" w:hAnsi="Times New Roman" w:cs="Times New Roman"/>
+          <w:sz w:val="28"/>
+          <w:szCs w:val="28"/>
+        </w:rPr>
+        <w:t>такую строку. Если строка найдена – значит, в этот файл внедрился вирус.</w:t>
+      </w:r>
+      <w:r>
+        <w:rPr>
+          <w:rFonts w:ascii="Times New Roman" w:hAnsi="Times New Roman" w:cs="Times New Roman"/>
+          <w:sz w:val="28"/>
+          <w:szCs w:val="28"/>
+        </w:rPr>
+        <w:t xml:space="preserve"> </w:t>
+      </w:r>
+      <w:r>
+        <w:rPr>
+          <w:rFonts w:ascii="Times New Roman" w:hAnsi="Times New Roman" w:cs="Times New Roman"/>
+          <w:sz w:val="28"/>
+          <w:szCs w:val="28"/>
+        </w:rPr>
+        <w:t>Дальше нужно проверить все найденные файлы подобным способом. После</w:t>
+      </w:r>
+      <w:r>
+        <w:rPr>
+          <w:rFonts w:ascii="Times New Roman" w:hAnsi="Times New Roman" w:cs="Times New Roman"/>
+          <w:sz w:val="28"/>
+          <w:szCs w:val="28"/>
+        </w:rPr>
+        <w:t xml:space="preserve"> </w:t>
+      </w:r>
+      <w:r>
+        <w:rPr>
+          <w:rFonts w:ascii="Times New Roman" w:hAnsi="Times New Roman" w:cs="Times New Roman"/>
+          <w:sz w:val="28"/>
+          <w:szCs w:val="28"/>
+        </w:rPr>
+        <w:t xml:space="preserve">того как </w:t>
+      </w:r>
+      <w:r>
+        <w:rPr>
+          <w:rFonts w:ascii="Times New Roman" w:hAnsi="Times New Roman" w:cs="Times New Roman"/>
+          <w:sz w:val="28"/>
+          <w:szCs w:val="28"/>
+        </w:rPr>
+        <w:t>было выявлено</w:t>
+      </w:r>
+      <w:r>
+        <w:rPr>
+          <w:rFonts w:ascii="Times New Roman" w:hAnsi="Times New Roman" w:cs="Times New Roman"/>
+          <w:sz w:val="28"/>
+          <w:szCs w:val="28"/>
+        </w:rPr>
+        <w:t>, какой из файлов заражен, они заменяются незараженными –</w:t>
+      </w:r>
+      <w:r>
+        <w:rPr>
+          <w:rFonts w:ascii="Times New Roman" w:hAnsi="Times New Roman" w:cs="Times New Roman"/>
+          <w:sz w:val="28"/>
+          <w:szCs w:val="28"/>
+        </w:rPr>
+        <w:t xml:space="preserve"> </w:t>
+      </w:r>
+      <w:r>
+        <w:rPr>
+          <w:rFonts w:ascii="Times New Roman" w:hAnsi="Times New Roman" w:cs="Times New Roman"/>
+          <w:sz w:val="28"/>
+          <w:szCs w:val="28"/>
+        </w:rPr>
+        <w:t>выполняется процедура простого копирования файлов, если таковые имеются.</w:t>
+      </w:r>
+      <w:r>
+        <w:rPr>
+          <w:rFonts w:ascii="Times New Roman" w:hAnsi="Times New Roman" w:cs="Times New Roman"/>
+          <w:sz w:val="28"/>
+          <w:szCs w:val="28"/>
+        </w:rPr>
+        <w:t xml:space="preserve"> </w:t>
+      </w:r>
+      <w:r>
+        <w:rPr>
+          <w:rFonts w:ascii="Times New Roman" w:hAnsi="Times New Roman" w:cs="Times New Roman"/>
+          <w:sz w:val="28"/>
+          <w:szCs w:val="28"/>
+        </w:rPr>
+        <w:t>Для этого, возможно, понадобится другой компьютер без вируса. Если</w:t>
+      </w:r>
+      <w:r>
+        <w:rPr>
+          <w:rFonts w:ascii="Times New Roman" w:hAnsi="Times New Roman" w:cs="Times New Roman"/>
+          <w:sz w:val="28"/>
+          <w:szCs w:val="28"/>
+        </w:rPr>
+        <w:t xml:space="preserve"> </w:t>
+      </w:r>
+      <w:r>
+        <w:rPr>
+          <w:rFonts w:ascii="Times New Roman" w:hAnsi="Times New Roman" w:cs="Times New Roman"/>
+          <w:sz w:val="28"/>
+          <w:szCs w:val="28"/>
+        </w:rPr>
+        <w:t>такого компьютера нет, придется удалить зараженные файлы и</w:t>
+      </w:r>
+      <w:r>
+        <w:rPr>
+          <w:rFonts w:ascii="Times New Roman" w:hAnsi="Times New Roman" w:cs="Times New Roman"/>
+          <w:sz w:val="28"/>
+          <w:szCs w:val="28"/>
+        </w:rPr>
+        <w:t xml:space="preserve"> </w:t>
+      </w:r>
+      <w:r>
+        <w:rPr>
+          <w:rFonts w:ascii="Times New Roman" w:hAnsi="Times New Roman" w:cs="Times New Roman"/>
+          <w:sz w:val="28"/>
+          <w:szCs w:val="28"/>
+        </w:rPr>
+        <w:t>переустановить те приложения (по необходимости и ОС), из которых их</w:t>
+      </w:r>
+    </w:p>
+    <w:p>
+      <w:pPr>
+        <w:spacing w:after="0"/>
+        <w:jc w:val="both"/>
+        <w:rPr>
+          <w:rFonts w:ascii="Times New Roman" w:hAnsi="Times New Roman" w:cs="Times New Roman"/>
+          <w:sz w:val="28"/>
+          <w:szCs w:val="28"/>
+        </w:rPr>
+      </w:pPr>
+      <w:r>
+        <w:rPr>
+          <w:rFonts w:ascii="Times New Roman" w:hAnsi="Times New Roman" w:cs="Times New Roman"/>
+          <w:sz w:val="28"/>
+          <w:szCs w:val="28"/>
+        </w:rPr>
+        <w:t xml:space="preserve">удалили. Не </w:t>
+      </w:r>
+      <w:r>
+        <w:rPr>
+          <w:rFonts w:ascii="Times New Roman" w:hAnsi="Times New Roman" w:cs="Times New Roman"/>
+          <w:sz w:val="28"/>
+          <w:szCs w:val="28"/>
+        </w:rPr>
+        <w:t>стоит делать</w:t>
+      </w:r>
+      <w:r>
+        <w:rPr>
+          <w:rFonts w:ascii="Times New Roman" w:hAnsi="Times New Roman" w:cs="Times New Roman"/>
+          <w:sz w:val="28"/>
+          <w:szCs w:val="28"/>
+        </w:rPr>
+        <w:t xml:space="preserve"> деинсталляцию программ, </w:t>
+      </w:r>
+      <w:r>
+        <w:rPr>
+          <w:rFonts w:ascii="Times New Roman" w:hAnsi="Times New Roman" w:cs="Times New Roman"/>
+          <w:sz w:val="28"/>
+          <w:szCs w:val="28"/>
+        </w:rPr>
+        <w:t>возможно</w:t>
+      </w:r>
+      <w:r>
+        <w:rPr>
+          <w:rFonts w:ascii="Times New Roman" w:hAnsi="Times New Roman" w:cs="Times New Roman"/>
+          <w:sz w:val="28"/>
+          <w:szCs w:val="28"/>
+        </w:rPr>
+        <w:t xml:space="preserve"> запустить вирус!</w:t>
+      </w:r>
+    </w:p>
+    <w:p>
+      <w:pPr>
+        <w:spacing w:after="0"/>
+        <w:jc w:val="center"/>
+        <w:rPr>
+          <w:rFonts w:ascii="Times New Roman" w:hAnsi="Times New Roman" w:cs="Times New Roman"/>
+          <w:b/>
+          <w:bCs/>
+          <w:sz w:val="28"/>
+          <w:szCs w:val="28"/>
+        </w:rPr>
+      </w:pPr>
+      <w:r>
+        <w:rPr>
+          <w:rFonts w:ascii="Times New Roman" w:hAnsi="Times New Roman" w:cs="Times New Roman"/>
+          <w:b/>
+          <w:bCs/>
+          <w:sz w:val="28"/>
+          <w:szCs w:val="28"/>
+        </w:rPr>
+        <w:t xml:space="preserve">2. Выявление действия вируса в ОС </w:t>
+      </w:r>
+      <w:proofErr w:type="spellStart"/>
+      <w:r>
+        <w:rPr>
+          <w:rFonts w:ascii="Times New Roman" w:hAnsi="Times New Roman" w:cs="Times New Roman"/>
+          <w:b/>
+          <w:bCs/>
+          <w:sz w:val="28"/>
+          <w:szCs w:val="28"/>
+        </w:rPr>
+        <w:t>Windows</w:t>
+      </w:r>
+      <w:proofErr w:type="spellEnd"/>
+      <w:r>
+        <w:rPr>
+          <w:rFonts w:ascii="Times New Roman" w:hAnsi="Times New Roman" w:cs="Times New Roman"/>
+          <w:b/>
+          <w:bCs/>
+          <w:sz w:val="28"/>
+          <w:szCs w:val="28"/>
+        </w:rPr>
+        <w:t xml:space="preserve"> с помощью анализа кода</w:t>
+      </w:r>
+    </w:p>
+    <w:p>
+      <w:pPr>
+        <w:spacing w:after="0"/>
+        <w:jc w:val="center"/>
+        <w:rPr>
+          <w:rFonts w:ascii="Times New Roman" w:hAnsi="Times New Roman" w:cs="Times New Roman"/>
+          <w:b/>
+          <w:bCs/>
+          <w:sz w:val="28"/>
+          <w:szCs w:val="28"/>
+        </w:rPr>
+      </w:pPr>
+      <w:r>
+        <w:rPr>
+          <w:rFonts w:ascii="Times New Roman" w:hAnsi="Times New Roman" w:cs="Times New Roman"/>
+          <w:b/>
+          <w:bCs/>
+          <w:sz w:val="28"/>
+          <w:szCs w:val="28"/>
+        </w:rPr>
+        <w:t>подозрительных программ.</w:t>
+      </w:r>
+    </w:p>
+    <w:p>
+      <w:pPr>
+        <w:spacing w:after="0"/>
+        <w:rPr>
+          <w:rFonts w:ascii="Times New Roman" w:hAnsi="Times New Roman" w:cs="Times New Roman"/>
+          <w:sz w:val="28"/>
+          <w:szCs w:val="28"/>
+        </w:rPr>
+      </w:pPr>
+    </w:p>
+    <w:p>
+      <w:pPr>
+        <w:spacing w:after="0"/>
+        <w:jc w:val="center"/>
+        <w:rPr>
+          <w:rFonts w:ascii="Times New Roman" w:hAnsi="Times New Roman" w:cs="Times New Roman"/>
+          <w:b/>
+          <w:bCs/>
+          <w:sz w:val="28"/>
+          <w:szCs w:val="28"/>
+        </w:rPr>
+      </w:pPr>
+      <w:r>
+        <w:rPr>
+          <w:rFonts w:ascii="Times New Roman" w:hAnsi="Times New Roman" w:cs="Times New Roman"/>
+          <w:b/>
+          <w:bCs/>
+          <w:sz w:val="28"/>
+          <w:szCs w:val="28"/>
+        </w:rPr>
+        <w:t>3. Обнаружение вирусов с помощью антивирусных программ и их удаление.</w:t>
+      </w:r>
+    </w:p>
+    <w:p>
+      <w:pPr>
+        <w:spacing w:after="0"/>
+        <w:rPr>
+          <w:rFonts w:ascii="Times New Roman" w:hAnsi="Times New Roman" w:cs="Times New Roman"/>
+          <w:sz w:val="28"/>
+          <w:szCs w:val="28"/>
+        </w:rPr>
+      </w:pPr>
     </w:p>
     <w:sectPr>
       <w:pgSz w:w="11906" w:h="16838" w:code="9"/>
@@ -1015,6 +2825,10 @@
     </w:sectPr>
   </w:body>
 </w:document>
+</file>
+
+<file path=word/numbering.xml><?xml version="1.0" encoding="utf-8"?>
+<w:numbering xmlns:wpc="http://schemas.microsoft.com/office/word/2010/wordprocessingCanvas" xmlns:cx="http://schemas.microsoft.com/office/drawing/2014/chartex" xmlns:cx1="http://schemas.microsoft.com/office/drawing/2015/9/8/chartex" xmlns:cx2="http://schemas.microsoft.com/office/drawing/2015/10/21/chartex" xmlns:cx3="http://schemas.microsoft.com/office/drawing/2016/5/9/chartex" xmlns:cx4="http://schemas.microsoft.com/office/drawing/2016/5/10/chartex" xmlns:cx5="http://schemas.microsoft.com/office/drawing/2016/5/11/chartex" xmlns:cx6="http://schemas.microsoft.com/office/drawing/2016/5/12/chartex" xmlns:cx7="http://schemas.microsoft.com/office/drawing/2016/5/13/chartex" xmlns:cx8="http://schemas.microsoft.com/office/drawing/2016/5/14/chartex" xmlns:mc="http://schemas.openxmlformats.org/markup-compatibility/2006" xmlns:aink="http://schemas.microsoft.com/office/drawing/2016/ink" xmlns:am3d="http://schemas.microsoft.com/office/drawing/2017/model3d" xmlns:o="urn:schemas-microsoft-com:office:office" xmlns:r="http://schemas.openxmlformats.org/officeDocument/2006/relationships" xmlns:m="http://schemas.openxmlformats.org/officeDocument/2006/math" xmlns:v="urn:schemas-microsoft-com:vml" xmlns:wp14="http://schemas.microsoft.com/office/word/2010/wordprocessingDrawing" xmlns:wp="http://schemas.openxmlformats.org/drawingml/2006/wordprocessingDrawing" xmlns:w10="urn:schemas-microsoft-com:office:word" xmlns:w="http://schemas.openxmlformats.org/wordprocessingml/2006/main" xmlns:w14="http://schemas.microsoft.com/office/word/2010/wordml" xmlns:w15="http://schemas.microsoft.com/office/word/2012/wordml" xmlns:w16cex="http://schemas.microsoft.com/office/word/2018/wordml/cex" xmlns:w16cid="http://schemas.microsoft.com/office/word/2016/wordml/cid" xmlns:w16="http://schemas.microsoft.com/office/word/2018/wordml" xmlns:w16se="http://schemas.microsoft.com/office/word/2015/wordml/symex" xmlns:wpg="http://schemas.microsoft.com/office/word/2010/wordprocessingGroup" xmlns:wpi="http://schemas.microsoft.com/office/word/2010/wordprocessingInk" xmlns:wne="http://schemas.microsoft.com/office/word/2006/wordml" xmlns:wps="http://schemas.microsoft.com/office/word/2010/wordprocessingShape" mc:Ignorable="w14 w15 w16se w16cid w16 w16cex wp14"/>
 </file>
 
 <file path=word/styles.xml><?xml version="1.0" encoding="utf-8"?>

</xml_diff>